<commit_message>
Updating syllabus with appropriate prerequisites and section numbers.
</commit_message>
<xml_diff>
--- a/CSCI151_InterdisciplinaryComputerScienceI_Autumn2025_Syllabus.docx
+++ b/CSCI151_InterdisciplinaryComputerScienceI_Autumn2025_Syllabus.docx
@@ -273,7 +273,15 @@
           <w:kern w:val="0"/>
           <w14:ligatures w14:val="none"/>
         </w:rPr>
-        <w:t>: N/A</w:t>
+        <w:t xml:space="preserve">: </w:t>
+      </w:r>
+      <w:r>
+        <w:rPr>
+          <w:rFonts w:ascii="Times New Roman" w:eastAsia="Times New Roman" w:hAnsi="Times New Roman" w:cs="Times New Roman"/>
+          <w:kern w:val="0"/>
+          <w14:ligatures w14:val="none"/>
+        </w:rPr>
+        <w:t>CSCI 150 or CSCI 100</w:t>
       </w:r>
     </w:p>
     <w:p>
@@ -305,7 +313,15 @@
           <w:kern w:val="0"/>
           <w14:ligatures w14:val="none"/>
         </w:rPr>
-        <w:t>: 01</w:t>
+        <w:t>: 0</w:t>
+      </w:r>
+      <w:r>
+        <w:rPr>
+          <w:rFonts w:ascii="Times New Roman" w:eastAsia="Times New Roman" w:hAnsi="Times New Roman" w:cs="Times New Roman"/>
+          <w:kern w:val="0"/>
+          <w14:ligatures w14:val="none"/>
+        </w:rPr>
+        <w:t>0</w:t>
       </w:r>
     </w:p>
     <w:p>

</xml_diff>